<commit_message>
Examen Unidad 1 ordinario
</commit_message>
<xml_diff>
--- a/ExamenU1.docx
+++ b/ExamenU1.docx
@@ -70,30 +70,30 @@
         </w:rPr>
         <w:t xml:space="preserve">Nombre: </w:t>
       </w:r>
-    </w:p>
-    <w:p>
-      <w:pPr>
-        <w:rPr>
-          <w:color w:val="7030A0"/>
-          <w:sz w:val="28"/>
-          <w:lang w:val="es-ES"/>
-        </w:rPr>
-      </w:pPr>
       <w:r>
         <w:rPr>
           <w:b/>
           <w:sz w:val="28"/>
           <w:lang w:val="es-ES"/>
         </w:rPr>
-        <w:t>Repositorio</w:t>
-      </w:r>
+        <w:t>Ricardo Manuel López Perales</w:t>
+      </w:r>
+    </w:p>
+    <w:p>
+      <w:pPr>
+        <w:rPr>
+          <w:color w:val="7030A0"/>
+          <w:sz w:val="28"/>
+          <w:lang w:val="es-ES"/>
+        </w:rPr>
+      </w:pPr>
       <w:r>
         <w:rPr>
           <w:b/>
           <w:sz w:val="28"/>
           <w:lang w:val="es-ES"/>
         </w:rPr>
-        <w:t xml:space="preserve"> personal</w:t>
+        <w:t>Repositorio</w:t>
       </w:r>
       <w:r>
         <w:rPr>
@@ -101,6 +101,37 @@
           <w:sz w:val="28"/>
           <w:lang w:val="es-ES"/>
         </w:rPr>
+        <w:t xml:space="preserve"> personal</w:t>
+      </w:r>
+      <w:r>
+        <w:rPr>
+          <w:b/>
+          <w:sz w:val="28"/>
+          <w:lang w:val="es-ES"/>
+        </w:rPr>
+        <w:t xml:space="preserve"> </w:t>
+      </w:r>
+      <w:r>
+        <w:rPr>
+          <w:b/>
+          <w:sz w:val="28"/>
+          <w:lang w:val="es-ES"/>
+        </w:rPr>
+        <w:t xml:space="preserve">GitHub </w:t>
+      </w:r>
+      <w:r>
+        <w:rPr>
+          <w:i/>
+          <w:lang w:val="es-ES"/>
+        </w:rPr>
+        <w:t>(usuario/repositorio)</w:t>
+      </w:r>
+      <w:r>
+        <w:rPr>
+          <w:b/>
+          <w:sz w:val="28"/>
+          <w:lang w:val="es-ES"/>
+        </w:rPr>
         <w:t>:</w:t>
       </w:r>
       <w:r>
@@ -117,7 +148,7 @@
           <w:sz w:val="28"/>
           <w:lang w:val="es-ES"/>
         </w:rPr>
-        <w:t xml:space="preserve"> </w:t>
+        <w:t xml:space="preserve">Stratos1234 </w:t>
       </w:r>
       <w:hyperlink r:id="rId4" w:history="1">
         <w:r>
@@ -131,6 +162,15 @@
     <w:p>
       <w:pPr>
         <w:rPr>
+          <w:color w:val="7030A0"/>
+          <w:sz w:val="28"/>
+          <w:lang w:val="es-ES"/>
+        </w:rPr>
+      </w:pPr>
+    </w:p>
+    <w:p>
+      <w:pPr>
+        <w:rPr>
           <w:lang w:val="es-ES"/>
         </w:rPr>
       </w:pPr>
@@ -180,26 +220,71 @@
         <w:rPr>
           <w:color w:val="7030A0"/>
           <w:sz w:val="36"/>
-          <w:lang w:val="en-US"/>
-        </w:rPr>
-      </w:pPr>
-      <w:r>
-        <w:rPr>
-          <w:color w:val="7030A0"/>
-          <w:sz w:val="36"/>
-          <w:lang w:val="en-US"/>
-        </w:rPr>
-        <w:t xml:space="preserve"> Git remote add origin  </w:t>
-      </w:r>
-      <w:hyperlink r:id="rId5" w:history="1">
-        <w:r>
-          <w:rPr>
-            <w:rStyle w:val="Hipervnculo"/>
-            <w:lang w:val="en-US"/>
-          </w:rPr>
-          <w:t>https://github.com/Stratos1234/Examens</w:t>
-        </w:r>
-      </w:hyperlink>
+          <w:lang w:val="es-ES"/>
+        </w:rPr>
+      </w:pPr>
+      <w:r>
+        <w:rPr>
+          <w:color w:val="7030A0"/>
+          <w:sz w:val="36"/>
+          <w:lang w:val="es-ES"/>
+        </w:rPr>
+        <w:t xml:space="preserve"> Git </w:t>
+      </w:r>
+      <w:proofErr w:type="spellStart"/>
+      <w:r>
+        <w:rPr>
+          <w:color w:val="7030A0"/>
+          <w:sz w:val="36"/>
+          <w:lang w:val="es-ES"/>
+        </w:rPr>
+        <w:t>remote</w:t>
+      </w:r>
+      <w:proofErr w:type="spellEnd"/>
+      <w:r>
+        <w:rPr>
+          <w:color w:val="7030A0"/>
+          <w:sz w:val="36"/>
+          <w:lang w:val="es-ES"/>
+        </w:rPr>
+        <w:t xml:space="preserve"> </w:t>
+      </w:r>
+      <w:proofErr w:type="spellStart"/>
+      <w:r>
+        <w:rPr>
+          <w:color w:val="7030A0"/>
+          <w:sz w:val="36"/>
+          <w:lang w:val="es-ES"/>
+        </w:rPr>
+        <w:t>add</w:t>
+      </w:r>
+      <w:proofErr w:type="spellEnd"/>
+      <w:r>
+        <w:rPr>
+          <w:color w:val="7030A0"/>
+          <w:sz w:val="36"/>
+          <w:lang w:val="es-ES"/>
+        </w:rPr>
+        <w:t xml:space="preserve"> </w:t>
+      </w:r>
+      <w:proofErr w:type="spellStart"/>
+      <w:r>
+        <w:rPr>
+          <w:color w:val="7030A0"/>
+          <w:sz w:val="36"/>
+          <w:lang w:val="es-ES"/>
+        </w:rPr>
+        <w:t>origin</w:t>
+      </w:r>
+      <w:proofErr w:type="spellEnd"/>
+      <w:r>
+        <w:rPr>
+          <w:color w:val="7030A0"/>
+          <w:sz w:val="36"/>
+          <w:lang w:val="es-ES"/>
+        </w:rPr>
+        <w:t xml:space="preserve">  </w:t>
+      </w:r>
     </w:p>
     <w:p>
       <w:pPr>
@@ -278,23 +363,7 @@
           <w:sz w:val="36"/>
           <w:lang w:val="es-ES"/>
         </w:rPr>
-        <w:t xml:space="preserve"> pruba</w:t>
-      </w:r>
-      <w:r>
-        <w:rPr>
-          <w:color w:val="7030A0"/>
-          <w:sz w:val="36"/>
-          <w:lang w:val="es-ES"/>
-        </w:rPr>
-        <w:t>.</w:t>
-      </w:r>
-      <w:r>
-        <w:rPr>
-          <w:color w:val="7030A0"/>
-          <w:sz w:val="36"/>
-          <w:lang w:val="es-ES"/>
-        </w:rPr>
-        <w:t>txt</w:t>
+        <w:t xml:space="preserve"> pruba.txt</w:t>
       </w:r>
     </w:p>
     <w:p>
@@ -388,15 +457,7 @@
           <w:sz w:val="36"/>
           <w:lang w:val="es-ES"/>
         </w:rPr>
-        <w:t>G</w:t>
-      </w:r>
-      <w:r>
-        <w:rPr>
-          <w:color w:val="7030A0"/>
-          <w:sz w:val="36"/>
-          <w:lang w:val="es-ES"/>
-        </w:rPr>
-        <w:t xml:space="preserve">it </w:t>
+        <w:t xml:space="preserve">Git </w:t>
       </w:r>
       <w:proofErr w:type="spellStart"/>
       <w:r>
@@ -488,8 +549,24 @@
         </w:rPr>
         <w:t xml:space="preserve"> </w:t>
       </w:r>
-      <w:bookmarkStart w:id="0" w:name="_GoBack"/>
-      <w:bookmarkEnd w:id="0"/>
+      <w:proofErr w:type="spellStart"/>
+      <w:r>
+        <w:rPr>
+          <w:color w:val="7030A0"/>
+          <w:sz w:val="36"/>
+          <w:lang w:val="es-ES"/>
+        </w:rPr>
+        <w:t>mas</w:t>
+      </w:r>
+      <w:proofErr w:type="spellEnd"/>
+      <w:r>
+        <w:rPr>
+          <w:color w:val="7030A0"/>
+          <w:sz w:val="36"/>
+          <w:lang w:val="es-ES"/>
+        </w:rPr>
+        <w:t xml:space="preserve"> el nombre del archivo </w:t>
+      </w:r>
     </w:p>
     <w:p>
       <w:pPr>
@@ -502,13 +579,7 @@
         <w:rPr>
           <w:lang w:val="es-ES"/>
         </w:rPr>
-        <w:t>8.  Deshacer los cambios realizados en el archivo</w:t>
-      </w:r>
-      <w:r>
-        <w:rPr>
-          <w:lang w:val="es-ES"/>
-        </w:rPr>
-        <w:t xml:space="preserve"> “prueba.txt” para volver a la última versión guardada</w:t>
+        <w:t>8.  Deshacer los cambios realizados en el archivo “prueba.txt” para volver a la última versión guardada</w:t>
       </w:r>
     </w:p>
     <w:p>
@@ -551,15 +622,38 @@
         </w:rPr>
         <w:t xml:space="preserve"> </w:t>
       </w:r>
-      <w:r>
-        <w:rPr>
-          <w:rFonts w:ascii="Lucida Console" w:hAnsi="Lucida Console" w:cs="Lucida Console"/>
-          <w:color w:val="BFBF00"/>
-          <w:sz w:val="18"/>
-          <w:szCs w:val="18"/>
-        </w:rPr>
-        <w:t>bfa43dbc828b97464e23dd47acfe41cbc6b81368</w:t>
-      </w:r>
+      <w:proofErr w:type="spellStart"/>
+      <w:r>
+        <w:rPr>
+          <w:color w:val="7030A0"/>
+          <w:sz w:val="36"/>
+        </w:rPr>
+        <w:t>mas</w:t>
+      </w:r>
+      <w:proofErr w:type="spellEnd"/>
+      <w:r>
+        <w:rPr>
+          <w:color w:val="7030A0"/>
+          <w:sz w:val="36"/>
+        </w:rPr>
+        <w:t xml:space="preserve"> clave del</w:t>
+      </w:r>
+      <w:r>
+        <w:rPr>
+          <w:color w:val="7030A0"/>
+          <w:sz w:val="36"/>
+        </w:rPr>
+        <w:t xml:space="preserve"> </w:t>
+      </w:r>
+      <w:proofErr w:type="spellStart"/>
+      <w:r>
+        <w:rPr>
+          <w:color w:val="7030A0"/>
+          <w:sz w:val="36"/>
+        </w:rPr>
+        <w:t>commit</w:t>
+      </w:r>
+      <w:proofErr w:type="spellEnd"/>
     </w:p>
     <w:p>
       <w:pPr>
@@ -613,8 +707,7 @@
         <w:ind w:left="709"/>
         <w:rPr>
           <w:color w:val="7030A0"/>
-          <w:sz w:val="44"/>
-          <w:szCs w:val="32"/>
+          <w:sz w:val="36"/>
           <w:lang w:val="es-ES"/>
         </w:rPr>
       </w:pPr>
@@ -623,8 +716,6 @@
           <w:b/>
           <w:bCs/>
           <w:color w:val="7030A0"/>
-          <w:sz w:val="32"/>
-          <w:szCs w:val="32"/>
         </w:rPr>
         <w:t xml:space="preserve">Git Branch </w:t>
       </w:r>
@@ -647,18 +738,16 @@
         <w:ind w:left="709"/>
         <w:rPr>
           <w:color w:val="7030A0"/>
-          <w:sz w:val="48"/>
-          <w:szCs w:val="36"/>
-          <w:lang w:val="es-ES"/>
-        </w:rPr>
-      </w:pPr>
+          <w:sz w:val="36"/>
+          <w:lang w:val="es-ES"/>
+        </w:rPr>
+      </w:pPr>
+      <w:bookmarkStart w:id="0" w:name="_GoBack"/>
       <w:r>
         <w:rPr>
           <w:b/>
           <w:bCs/>
           <w:color w:val="7030A0"/>
-          <w:sz w:val="36"/>
-          <w:szCs w:val="36"/>
         </w:rPr>
         <w:t xml:space="preserve">Git </w:t>
       </w:r>
@@ -668,8 +757,6 @@
           <w:b/>
           <w:bCs/>
           <w:color w:val="7030A0"/>
-          <w:sz w:val="36"/>
-          <w:szCs w:val="36"/>
         </w:rPr>
         <w:t>checkout</w:t>
       </w:r>
@@ -679,12 +766,11 @@
           <w:b/>
           <w:bCs/>
           <w:color w:val="7030A0"/>
-          <w:sz w:val="36"/>
-          <w:szCs w:val="36"/>
         </w:rPr>
         <w:t xml:space="preserve"> unidad1</w:t>
       </w:r>
     </w:p>
+    <w:bookmarkEnd w:id="0"/>
     <w:p>
       <w:pPr>
         <w:rPr>
@@ -762,23 +848,7 @@
           <w:sz w:val="36"/>
           <w:lang w:val="es-ES"/>
         </w:rPr>
-        <w:t>Git Branch -</w:t>
-      </w:r>
-      <w:r>
-        <w:rPr>
-          <w:color w:val="7030A0"/>
-          <w:sz w:val="36"/>
-          <w:lang w:val="es-ES"/>
-        </w:rPr>
-        <w:t>D</w:t>
-      </w:r>
-      <w:r>
-        <w:rPr>
-          <w:color w:val="7030A0"/>
-          <w:sz w:val="36"/>
-          <w:lang w:val="es-ES"/>
-        </w:rPr>
-        <w:t xml:space="preserve"> unidad1</w:t>
+        <w:t>Git Branch -D unidad1</w:t>
       </w:r>
     </w:p>
     <w:p>
@@ -858,6 +928,7 @@
           <w:sz w:val="36"/>
           <w:lang w:val="es-ES"/>
         </w:rPr>
+        <w:lastRenderedPageBreak/>
         <w:t xml:space="preserve">Git </w:t>
       </w:r>
       <w:proofErr w:type="spellStart"/>
@@ -896,6 +967,16 @@
         </w:rPr>
         <w:t xml:space="preserve"> master </w:t>
       </w:r>
+    </w:p>
+    <w:p>
+      <w:pPr>
+        <w:rPr>
+          <w:color w:val="7030A0"/>
+          <w:sz w:val="36"/>
+          <w:u w:val="single"/>
+          <w:lang w:val="es-ES"/>
+        </w:rPr>
+      </w:pPr>
     </w:p>
     <w:sectPr>
       <w:pgSz w:w="12240" w:h="15840"/>
@@ -1026,7 +1107,6 @@
     <w:lsdException w:name="HTML Sample" w:semiHidden="1" w:unhideWhenUsed="1"/>
     <w:lsdException w:name="HTML Typewriter" w:semiHidden="1" w:unhideWhenUsed="1"/>
     <w:lsdException w:name="HTML Variable" w:semiHidden="1" w:unhideWhenUsed="1"/>
-    <w:lsdException w:name="Normal Table" w:semiHidden="1" w:unhideWhenUsed="1"/>
     <w:lsdException w:name="annotation subject" w:semiHidden="1" w:unhideWhenUsed="1"/>
     <w:lsdException w:name="No List" w:semiHidden="1" w:unhideWhenUsed="1"/>
     <w:lsdException w:name="Outline List 1" w:semiHidden="1" w:unhideWhenUsed="1"/>
@@ -1072,11 +1152,9 @@
     <w:lsdException w:name="Table Subtle 1" w:semiHidden="1" w:unhideWhenUsed="1"/>
     <w:lsdException w:name="Table Subtle 2" w:semiHidden="1" w:unhideWhenUsed="1"/>
     <w:lsdException w:name="Table Web 1" w:semiHidden="1" w:unhideWhenUsed="1"/>
-    <w:lsdException w:name="Table Web 2" w:semiHidden="1" w:unhideWhenUsed="1"/>
     <w:lsdException w:name="Table Web 3" w:semiHidden="1" w:unhideWhenUsed="1"/>
     <w:lsdException w:name="Balloon Text" w:semiHidden="1" w:unhideWhenUsed="1"/>
     <w:lsdException w:name="Table Grid" w:uiPriority="39"/>
-    <w:lsdException w:name="Table Theme" w:semiHidden="1" w:unhideWhenUsed="1"/>
     <w:lsdException w:name="Placeholder Text" w:semiHidden="1"/>
     <w:lsdException w:name="No Spacing" w:uiPriority="1" w:qFormat="1"/>
     <w:lsdException w:name="Light Shading" w:uiPriority="60"/>
@@ -1345,12 +1423,23 @@
     <w:name w:val="Hyperlink"/>
     <w:basedOn w:val="Fuentedeprrafopredeter"/>
     <w:uiPriority w:val="99"/>
-    <w:semiHidden/>
     <w:unhideWhenUsed/>
-    <w:rsid w:val="000E2C13"/>
+    <w:rsid w:val="00FE32D5"/>
     <w:rPr>
       <w:color w:val="0000FF"/>
       <w:u w:val="single"/>
+    </w:rPr>
+  </w:style>
+  <w:style w:type="character" w:styleId="Mencinsinresolver">
+    <w:name w:val="Unresolved Mention"/>
+    <w:basedOn w:val="Fuentedeprrafopredeter"/>
+    <w:uiPriority w:val="99"/>
+    <w:semiHidden/>
+    <w:unhideWhenUsed/>
+    <w:rsid w:val="00FE32D5"/>
+    <w:rPr>
+      <w:color w:val="605E5C"/>
+      <w:shd w:val="clear" w:color="auto" w:fill="E1DFDD"/>
     </w:rPr>
   </w:style>
 </w:styles>

</xml_diff>